<commit_message>
cambios en el documento del profiler
</commit_message>
<xml_diff>
--- a/Resultados profiler.docx
+++ b/Resultados profiler.docx
@@ -4,15 +4,7 @@
   <w:body>
     <w:p>
       <w:r>
-        <w:t xml:space="preserve">Daniel </w:t>
-      </w:r>
-      <w:proofErr w:type="spellStart"/>
-      <w:r>
-        <w:t>Gerendas</w:t>
-      </w:r>
-      <w:proofErr w:type="spellEnd"/>
-      <w:r>
-        <w:t xml:space="preserve"> 13158</w:t>
+        <w:t>Daniel Gerendas 13158</w:t>
       </w:r>
     </w:p>
     <w:p>
@@ -30,18 +22,141 @@
         </w:rPr>
         <w:t>í</w:t>
       </w:r>
-      <w:proofErr w:type="spellStart"/>
-      <w:r>
-        <w:t>az</w:t>
-      </w:r>
-      <w:proofErr w:type="spellEnd"/>
-      <w:r>
-        <w:t xml:space="preserve"> 13082</w:t>
+      <w:r>
+        <w:t>az 13082</w:t>
+      </w:r>
+    </w:p>
+    <w:p>
+      <w:pPr>
+        <w:rPr>
+          <w:b/>
+          <w:sz w:val="32"/>
+          <w:u w:val="single"/>
+        </w:rPr>
+      </w:pPr>
+    </w:p>
+    <w:p>
+      <w:pPr>
+        <w:jc w:val="center"/>
+        <w:rPr>
+          <w:b/>
+          <w:sz w:val="32"/>
+          <w:u w:val="single"/>
+          <w:lang w:val="es-GT"/>
+        </w:rPr>
+      </w:pPr>
+      <w:r>
+        <w:rPr>
+          <w:b/>
+          <w:sz w:val="32"/>
+          <w:u w:val="single"/>
+          <w:lang w:val="es-GT"/>
+        </w:rPr>
+        <w:t>Resultados obtenidos al utilizar el profiler</w:t>
+      </w:r>
+    </w:p>
+    <w:p>
+      <w:pPr>
+        <w:jc w:val="both"/>
+        <w:rPr>
+          <w:b/>
+          <w:sz w:val="32"/>
+          <w:u w:val="single"/>
+          <w:lang w:val="es-GT"/>
+        </w:rPr>
+      </w:pPr>
+    </w:p>
+    <w:p>
+      <w:pPr>
+        <w:jc w:val="both"/>
+        <w:rPr>
+          <w:sz w:val="28"/>
+          <w:lang w:val="es-GT"/>
+        </w:rPr>
+      </w:pPr>
+      <w:r>
+        <w:rPr>
+          <w:sz w:val="28"/>
+          <w:lang w:val="es-GT"/>
+        </w:rPr>
+        <w:t>El profiler utilizado para medir el tiempo de corrida de los diferentes métodos de sorting fue el que posee netbeans. Para conocer el rendimiento de cada método, primero se procedió a generar 10 archivos de texto con distintas cantidades de números (varían de 200 en 200 sucesivamente) para poder medir los distintos tiempos que el método se tomaba en ordenar los datos.</w:t>
+      </w:r>
+      <w:r>
+        <w:rPr>
+          <w:sz w:val="28"/>
+          <w:lang w:val="es-GT"/>
+        </w:rPr>
+        <w:t xml:space="preserve"> El profiler de netbeans de netbeans desplegaba una ventana con datos de tiempo por método como a siguiente:</w:t>
+      </w:r>
+    </w:p>
+    <w:p>
+      <w:pPr>
+        <w:jc w:val="both"/>
+        <w:rPr>
+          <w:sz w:val="28"/>
+          <w:lang w:val="es-GT"/>
+        </w:rPr>
+      </w:pPr>
+      <w:r>
+        <w:rPr>
+          <w:sz w:val="28"/>
+          <w:lang w:val="es-GT"/>
+        </w:rPr>
+        <w:t>foto</w:t>
+      </w:r>
+    </w:p>
+    <w:p>
+      <w:pPr>
+        <w:jc w:val="both"/>
+        <w:rPr>
+          <w:sz w:val="28"/>
+          <w:lang w:val="es-GT"/>
+        </w:rPr>
+      </w:pPr>
+      <w:r>
+        <w:rPr>
+          <w:sz w:val="28"/>
+          <w:lang w:val="es-GT"/>
+        </w:rPr>
+        <w:t>Luego de medir los 10</w:t>
+      </w:r>
+      <w:r>
+        <w:rPr>
+          <w:sz w:val="28"/>
+          <w:lang w:val="es-GT"/>
+        </w:rPr>
+        <w:t xml:space="preserve"> distintos tiempos para cada</w:t>
+      </w:r>
+      <w:r>
+        <w:rPr>
+          <w:sz w:val="28"/>
+          <w:lang w:val="es-GT"/>
+        </w:rPr>
+        <w:t xml:space="preserve"> tipo de sorting se procedió a realizar la gráfica adjunta</w:t>
+      </w:r>
+      <w:r>
+        <w:rPr>
+          <w:sz w:val="28"/>
+          <w:lang w:val="es-GT"/>
+        </w:rPr>
+        <w:t xml:space="preserve">. De la cual se puede concluir que el tipo de sorting mas eficiente es ------ y el menos eficiente -------. </w:t>
+      </w:r>
+    </w:p>
+    <w:p>
+      <w:pPr>
+        <w:rPr>
+          <w:lang w:val="es-GT"/>
+        </w:rPr>
+      </w:pPr>
+      <w:r>
+        <w:rPr>
+          <w:lang w:val="es-GT"/>
+        </w:rPr>
+        <w:t>gráfica</w:t>
       </w:r>
       <w:bookmarkStart w:id="0" w:name="_GoBack"/>
       <w:bookmarkEnd w:id="0"/>
     </w:p>
-    <w:p/>
     <w:sectPr>
       <w:pgSz w:w="12240" w:h="15840"/>
       <w:pgMar w:top="1440" w:right="1440" w:bottom="1440" w:left="1440" w:header="720" w:footer="720" w:gutter="0"/>

</xml_diff>

<commit_message>
Ya estan las graficas
</commit_message>
<xml_diff>
--- a/Resultados profiler.docx
+++ b/Resultados profiler.docx
@@ -3,35 +3,77 @@
 <w:document xmlns:wpc="http://schemas.microsoft.com/office/word/2010/wordprocessingCanvas" xmlns:mc="http://schemas.openxmlformats.org/markup-compatibility/2006" xmlns:o="urn:schemas-microsoft-com:office:office" xmlns:r="http://schemas.openxmlformats.org/officeDocument/2006/relationships" xmlns:m="http://schemas.openxmlformats.org/officeDocument/2006/math" xmlns:v="urn:schemas-microsoft-com:vml" xmlns:wp14="http://schemas.microsoft.com/office/word/2010/wordprocessingDrawing" xmlns:wp="http://schemas.openxmlformats.org/drawingml/2006/wordprocessingDrawing" xmlns:w10="urn:schemas-microsoft-com:office:word" xmlns:w="http://schemas.openxmlformats.org/wordprocessingml/2006/main" xmlns:w14="http://schemas.microsoft.com/office/word/2010/wordml" xmlns:w15="http://schemas.microsoft.com/office/word/2012/wordml" xmlns:wpg="http://schemas.microsoft.com/office/word/2010/wordprocessingGroup" xmlns:wpi="http://schemas.microsoft.com/office/word/2010/wordprocessingInk" xmlns:wne="http://schemas.microsoft.com/office/word/2006/wordml" xmlns:wps="http://schemas.microsoft.com/office/word/2010/wordprocessingShape" mc:Ignorable="w14 w15 wp14">
   <w:body>
     <w:p>
-      <w:r>
-        <w:t>Daniel Gerendas 13158</w:t>
-      </w:r>
-    </w:p>
-    <w:p>
-      <w:r>
-        <w:t>Edgar Chamo 13083</w:t>
-      </w:r>
-    </w:p>
-    <w:p>
-      <w:r>
-        <w:t>Alejandro D</w:t>
-      </w:r>
-      <w:r>
-        <w:rPr>
-          <w:lang w:val="es-GT"/>
-        </w:rPr>
-        <w:t>í</w:t>
-      </w:r>
-      <w:r>
-        <w:t>az 13082</w:t>
+      <w:pPr>
+        <w:rPr>
+          <w:lang w:val="es-GT"/>
+        </w:rPr>
+      </w:pPr>
+      <w:r>
+        <w:rPr>
+          <w:lang w:val="es-GT"/>
+        </w:rPr>
+        <w:t xml:space="preserve">Daniel </w:t>
+      </w:r>
+      <w:proofErr w:type="spellStart"/>
+      <w:r>
+        <w:rPr>
+          <w:lang w:val="es-GT"/>
+        </w:rPr>
+        <w:t>Gerendas</w:t>
+      </w:r>
+      <w:proofErr w:type="spellEnd"/>
+      <w:r>
+        <w:rPr>
+          <w:lang w:val="es-GT"/>
+        </w:rPr>
+        <w:t xml:space="preserve"> 13158</w:t>
       </w:r>
     </w:p>
     <w:p>
       <w:pPr>
         <w:rPr>
+          <w:lang w:val="es-GT"/>
+        </w:rPr>
+      </w:pPr>
+      <w:r>
+        <w:rPr>
+          <w:lang w:val="es-GT"/>
+        </w:rPr>
+        <w:t>Edgar Chamo 13083</w:t>
+      </w:r>
+    </w:p>
+    <w:p>
+      <w:pPr>
+        <w:rPr>
+          <w:lang w:val="es-GT"/>
+        </w:rPr>
+      </w:pPr>
+      <w:r>
+        <w:rPr>
+          <w:lang w:val="es-GT"/>
+        </w:rPr>
+        <w:t>Alejandro D</w:t>
+      </w:r>
+      <w:r>
+        <w:rPr>
+          <w:lang w:val="es-GT"/>
+        </w:rPr>
+        <w:t>í</w:t>
+      </w:r>
+      <w:r>
+        <w:rPr>
+          <w:lang w:val="es-GT"/>
+        </w:rPr>
+        <w:t>az 13082</w:t>
+      </w:r>
+    </w:p>
+    <w:p>
+      <w:pPr>
+        <w:rPr>
           <w:b/>
           <w:sz w:val="32"/>
           <w:u w:val="single"/>
+          <w:lang w:val="es-GT"/>
         </w:rPr>
       </w:pPr>
     </w:p>
@@ -52,8 +94,19 @@
           <w:u w:val="single"/>
           <w:lang w:val="es-GT"/>
         </w:rPr>
-        <w:t>Resultados obtenidos al utilizar el profiler</w:t>
-      </w:r>
+        <w:t xml:space="preserve">Resultados obtenidos al utilizar el </w:t>
+      </w:r>
+      <w:proofErr w:type="spellStart"/>
+      <w:r>
+        <w:rPr>
+          <w:b/>
+          <w:sz w:val="32"/>
+          <w:u w:val="single"/>
+          <w:lang w:val="es-GT"/>
+        </w:rPr>
+        <w:t>profiler</w:t>
+      </w:r>
+      <w:proofErr w:type="spellEnd"/>
     </w:p>
     <w:p>
       <w:pPr>
@@ -79,14 +132,124 @@
           <w:sz w:val="28"/>
           <w:lang w:val="es-GT"/>
         </w:rPr>
-        <w:t>El profiler utilizado para medir el tiempo de corrida de los diferentes métodos de sorting fue el que posee netbeans. Para conocer el rendimiento de cada método, primero se procedió a generar 10 archivos de texto con distintas cantidades de números (varían de 200 en 200 sucesivamente) para poder medir los distintos tiempos que el método se tomaba en ordenar los datos.</w:t>
-      </w:r>
-      <w:r>
-        <w:rPr>
-          <w:sz w:val="28"/>
-          <w:lang w:val="es-GT"/>
-        </w:rPr>
-        <w:t xml:space="preserve"> El profiler de netbeans de netbeans desplegaba una ventana con datos de tiempo por método como a siguiente:</w:t>
+        <w:t xml:space="preserve">El </w:t>
+      </w:r>
+      <w:proofErr w:type="spellStart"/>
+      <w:r>
+        <w:rPr>
+          <w:sz w:val="28"/>
+          <w:lang w:val="es-GT"/>
+        </w:rPr>
+        <w:t>profiler</w:t>
+      </w:r>
+      <w:proofErr w:type="spellEnd"/>
+      <w:r>
+        <w:rPr>
+          <w:sz w:val="28"/>
+          <w:lang w:val="es-GT"/>
+        </w:rPr>
+        <w:t xml:space="preserve"> utilizado para medir el tiempo de corrida de los diferentes métodos de </w:t>
+      </w:r>
+      <w:proofErr w:type="spellStart"/>
+      <w:r>
+        <w:rPr>
+          <w:sz w:val="28"/>
+          <w:lang w:val="es-GT"/>
+        </w:rPr>
+        <w:t>sorting</w:t>
+      </w:r>
+      <w:proofErr w:type="spellEnd"/>
+      <w:r>
+        <w:rPr>
+          <w:sz w:val="28"/>
+          <w:lang w:val="es-GT"/>
+        </w:rPr>
+        <w:t xml:space="preserve"> fue el que posee </w:t>
+      </w:r>
+      <w:proofErr w:type="spellStart"/>
+      <w:r>
+        <w:rPr>
+          <w:sz w:val="28"/>
+          <w:lang w:val="es-GT"/>
+        </w:rPr>
+        <w:t>netbeans</w:t>
+      </w:r>
+      <w:proofErr w:type="spellEnd"/>
+      <w:r>
+        <w:rPr>
+          <w:sz w:val="28"/>
+          <w:lang w:val="es-GT"/>
+        </w:rPr>
+        <w:t>. Para conocer el rendimiento de cada método, primero se procedió a generar 10 archivos de texto con distintas cantidades de números (varían de 200 en 200 sucesivamente) para poder medir los distintos tiempos que el método se tomaba en ordenar los datos.</w:t>
+      </w:r>
+      <w:r>
+        <w:rPr>
+          <w:sz w:val="28"/>
+          <w:lang w:val="es-GT"/>
+        </w:rPr>
+        <w:t xml:space="preserve"> El </w:t>
+      </w:r>
+      <w:proofErr w:type="spellStart"/>
+      <w:r>
+        <w:rPr>
+          <w:sz w:val="28"/>
+          <w:lang w:val="es-GT"/>
+        </w:rPr>
+        <w:t>profiler</w:t>
+      </w:r>
+      <w:proofErr w:type="spellEnd"/>
+      <w:r>
+        <w:rPr>
+          <w:sz w:val="28"/>
+          <w:lang w:val="es-GT"/>
+        </w:rPr>
+        <w:t xml:space="preserve"> de </w:t>
+      </w:r>
+      <w:proofErr w:type="spellStart"/>
+      <w:r>
+        <w:rPr>
+          <w:sz w:val="28"/>
+          <w:lang w:val="es-GT"/>
+        </w:rPr>
+        <w:t>netbeans</w:t>
+      </w:r>
+      <w:proofErr w:type="spellEnd"/>
+      <w:r>
+        <w:rPr>
+          <w:sz w:val="28"/>
+          <w:lang w:val="es-GT"/>
+        </w:rPr>
+        <w:t xml:space="preserve"> de </w:t>
+      </w:r>
+      <w:proofErr w:type="spellStart"/>
+      <w:r>
+        <w:rPr>
+          <w:sz w:val="28"/>
+          <w:lang w:val="es-GT"/>
+        </w:rPr>
+        <w:t>netbeans</w:t>
+      </w:r>
+      <w:proofErr w:type="spellEnd"/>
+      <w:r>
+        <w:rPr>
+          <w:sz w:val="28"/>
+          <w:lang w:val="es-GT"/>
+        </w:rPr>
+        <w:t xml:space="preserve"> desplegaba una ventana con datos de tiempo por método como </w:t>
+      </w:r>
+      <w:r>
+        <w:rPr>
+          <w:sz w:val="28"/>
+          <w:lang w:val="es-GT"/>
+        </w:rPr>
+        <w:t>l</w:t>
+      </w:r>
+      <w:r>
+        <w:rPr>
+          <w:sz w:val="28"/>
+          <w:lang w:val="es-GT"/>
+        </w:rPr>
+        <w:t>a siguiente:</w:t>
       </w:r>
     </w:p>
     <w:p>
@@ -97,13 +260,6 @@
           <w:lang w:val="es-GT"/>
         </w:rPr>
       </w:pPr>
-      <w:r>
-        <w:rPr>
-          <w:sz w:val="28"/>
-          <w:lang w:val="es-GT"/>
-        </w:rPr>
-        <w:t>foto</w:t>
-      </w:r>
     </w:p>
     <w:p>
       <w:pPr>
@@ -115,47 +271,246 @@
       </w:pPr>
       <w:r>
         <w:rPr>
-          <w:sz w:val="28"/>
-          <w:lang w:val="es-GT"/>
-        </w:rPr>
-        <w:t>Luego de medir los 10</w:t>
-      </w:r>
-      <w:r>
-        <w:rPr>
-          <w:sz w:val="28"/>
-          <w:lang w:val="es-GT"/>
-        </w:rPr>
-        <w:t xml:space="preserve"> distintos tiempos para cada</w:t>
-      </w:r>
-      <w:r>
-        <w:rPr>
-          <w:sz w:val="28"/>
-          <w:lang w:val="es-GT"/>
-        </w:rPr>
-        <w:t xml:space="preserve"> tipo de sorting se procedió a realizar la gráfica adjunta</w:t>
-      </w:r>
-      <w:r>
-        <w:rPr>
-          <w:sz w:val="28"/>
-          <w:lang w:val="es-GT"/>
-        </w:rPr>
-        <w:t xml:space="preserve">. De la cual se puede concluir que el tipo de sorting mas eficiente es ------ y el menos eficiente -------. </w:t>
+          <w:noProof/>
+          <w:lang w:val="es-GT" w:eastAsia="es-GT"/>
+        </w:rPr>
+        <w:drawing>
+          <wp:inline distT="0" distB="0" distL="0" distR="0" wp14:anchorId="2BC85B95" wp14:editId="25091521">
+            <wp:extent cx="6537960" cy="2585149"/>
+            <wp:effectExtent l="0" t="0" r="0" b="5715"/>
+            <wp:docPr id="1" name="Imagen 1"/>
+            <wp:cNvGraphicFramePr>
+              <a:graphicFrameLocks xmlns:a="http://schemas.openxmlformats.org/drawingml/2006/main" noChangeAspect="1"/>
+            </wp:cNvGraphicFramePr>
+            <a:graphic xmlns:a="http://schemas.openxmlformats.org/drawingml/2006/main">
+              <a:graphicData uri="http://schemas.openxmlformats.org/drawingml/2006/picture">
+                <pic:pic xmlns:pic="http://schemas.openxmlformats.org/drawingml/2006/picture">
+                  <pic:nvPicPr>
+                    <pic:cNvPr id="1" name=""/>
+                    <pic:cNvPicPr/>
+                  </pic:nvPicPr>
+                  <pic:blipFill>
+                    <a:blip r:embed="rId4"/>
+                    <a:stretch>
+                      <a:fillRect/>
+                    </a:stretch>
+                  </pic:blipFill>
+                  <pic:spPr>
+                    <a:xfrm>
+                      <a:off x="0" y="0"/>
+                      <a:ext cx="6543537" cy="2587354"/>
+                    </a:xfrm>
+                    <a:prstGeom prst="rect">
+                      <a:avLst/>
+                    </a:prstGeom>
+                  </pic:spPr>
+                </pic:pic>
+              </a:graphicData>
+            </a:graphic>
+          </wp:inline>
+        </w:drawing>
       </w:r>
     </w:p>
     <w:p>
       <w:pPr>
-        <w:rPr>
+        <w:jc w:val="both"/>
+        <w:rPr>
+          <w:sz w:val="28"/>
+          <w:u w:val="single"/>
           <w:lang w:val="es-GT"/>
         </w:rPr>
       </w:pPr>
       <w:r>
         <w:rPr>
-          <w:lang w:val="es-GT"/>
-        </w:rPr>
-        <w:t>gráfica</w:t>
+          <w:sz w:val="28"/>
+          <w:lang w:val="es-GT"/>
+        </w:rPr>
+        <w:t>Luego de medir los 10</w:t>
+      </w:r>
+      <w:r>
+        <w:rPr>
+          <w:sz w:val="28"/>
+          <w:lang w:val="es-GT"/>
+        </w:rPr>
+        <w:t xml:space="preserve"> distintos tiempos para cada</w:t>
+      </w:r>
+      <w:r>
+        <w:rPr>
+          <w:sz w:val="28"/>
+          <w:lang w:val="es-GT"/>
+        </w:rPr>
+        <w:t xml:space="preserve"> tipo de </w:t>
+      </w:r>
+      <w:proofErr w:type="spellStart"/>
+      <w:r>
+        <w:rPr>
+          <w:sz w:val="28"/>
+          <w:lang w:val="es-GT"/>
+        </w:rPr>
+        <w:t>sorting</w:t>
+      </w:r>
+      <w:proofErr w:type="spellEnd"/>
+      <w:r>
+        <w:rPr>
+          <w:sz w:val="28"/>
+          <w:lang w:val="es-GT"/>
+        </w:rPr>
+        <w:t xml:space="preserve"> se procedió a realizar la gráfica adjunta</w:t>
+      </w:r>
+      <w:r>
+        <w:rPr>
+          <w:sz w:val="28"/>
+          <w:lang w:val="es-GT"/>
+        </w:rPr>
+        <w:t xml:space="preserve">. De la cual se puede concluir que el tipo de </w:t>
+      </w:r>
+      <w:proofErr w:type="spellStart"/>
+      <w:r>
+        <w:rPr>
+          <w:sz w:val="28"/>
+          <w:lang w:val="es-GT"/>
+        </w:rPr>
+        <w:t>sorting</w:t>
+      </w:r>
+      <w:proofErr w:type="spellEnd"/>
+      <w:r>
+        <w:rPr>
+          <w:sz w:val="28"/>
+          <w:lang w:val="es-GT"/>
+        </w:rPr>
+        <w:t xml:space="preserve"> </w:t>
+      </w:r>
+      <w:proofErr w:type="spellStart"/>
+      <w:proofErr w:type="gramStart"/>
+      <w:r>
+        <w:rPr>
+          <w:sz w:val="28"/>
+          <w:lang w:val="es-GT"/>
+        </w:rPr>
+        <w:t>mas</w:t>
+      </w:r>
+      <w:proofErr w:type="spellEnd"/>
+      <w:proofErr w:type="gramEnd"/>
+      <w:r>
+        <w:rPr>
+          <w:sz w:val="28"/>
+          <w:lang w:val="es-GT"/>
+        </w:rPr>
+        <w:t xml:space="preserve"> eficiente es</w:t>
+      </w:r>
+      <w:r>
+        <w:rPr>
+          <w:sz w:val="28"/>
+          <w:lang w:val="es-GT"/>
+        </w:rPr>
+        <w:t xml:space="preserve"> </w:t>
+      </w:r>
+      <w:proofErr w:type="spellStart"/>
+      <w:r>
+        <w:rPr>
+          <w:sz w:val="28"/>
+          <w:lang w:val="es-GT"/>
+        </w:rPr>
+        <w:t>bubble</w:t>
+      </w:r>
+      <w:proofErr w:type="spellEnd"/>
+      <w:r>
+        <w:rPr>
+          <w:sz w:val="28"/>
+          <w:lang w:val="es-GT"/>
+        </w:rPr>
+        <w:t xml:space="preserve"> </w:t>
+      </w:r>
+      <w:proofErr w:type="spellStart"/>
+      <w:r>
+        <w:rPr>
+          <w:sz w:val="28"/>
+          <w:lang w:val="es-GT"/>
+        </w:rPr>
+        <w:t>sort</w:t>
+      </w:r>
+      <w:proofErr w:type="spellEnd"/>
+      <w:r>
+        <w:rPr>
+          <w:sz w:val="28"/>
+          <w:lang w:val="es-GT"/>
+        </w:rPr>
+        <w:t xml:space="preserve"> </w:t>
+      </w:r>
+      <w:r>
+        <w:rPr>
+          <w:sz w:val="28"/>
+          <w:lang w:val="es-GT"/>
+        </w:rPr>
+        <w:t xml:space="preserve">y el menos eficiente </w:t>
+      </w:r>
+      <w:proofErr w:type="spellStart"/>
+      <w:r>
+        <w:rPr>
+          <w:sz w:val="28"/>
+          <w:lang w:val="es-GT"/>
+        </w:rPr>
+        <w:t>Merge</w:t>
+      </w:r>
+      <w:proofErr w:type="spellEnd"/>
+      <w:r>
+        <w:rPr>
+          <w:sz w:val="28"/>
+          <w:lang w:val="es-GT"/>
+        </w:rPr>
+        <w:t xml:space="preserve"> Sort</w:t>
       </w:r>
       <w:bookmarkStart w:id="0" w:name="_GoBack"/>
       <w:bookmarkEnd w:id="0"/>
+    </w:p>
+    <w:p>
+      <w:pPr>
+        <w:rPr>
+          <w:lang w:val="es-GT"/>
+        </w:rPr>
+      </w:pPr>
+      <w:r>
+        <w:rPr>
+          <w:noProof/>
+          <w:lang w:val="es-GT" w:eastAsia="es-GT"/>
+        </w:rPr>
+        <w:lastRenderedPageBreak/>
+        <w:drawing>
+          <wp:inline distT="0" distB="0" distL="0" distR="0" wp14:anchorId="13A08A45" wp14:editId="24C9B590">
+            <wp:extent cx="5943600" cy="2188845"/>
+            <wp:effectExtent l="0" t="0" r="0" b="1905"/>
+            <wp:docPr id="2" name="Imagen 2"/>
+            <wp:cNvGraphicFramePr>
+              <a:graphicFrameLocks xmlns:a="http://schemas.openxmlformats.org/drawingml/2006/main" noChangeAspect="1"/>
+            </wp:cNvGraphicFramePr>
+            <a:graphic xmlns:a="http://schemas.openxmlformats.org/drawingml/2006/main">
+              <a:graphicData uri="http://schemas.openxmlformats.org/drawingml/2006/picture">
+                <pic:pic xmlns:pic="http://schemas.openxmlformats.org/drawingml/2006/picture">
+                  <pic:nvPicPr>
+                    <pic:cNvPr id="1" name=""/>
+                    <pic:cNvPicPr/>
+                  </pic:nvPicPr>
+                  <pic:blipFill>
+                    <a:blip r:embed="rId5"/>
+                    <a:stretch>
+                      <a:fillRect/>
+                    </a:stretch>
+                  </pic:blipFill>
+                  <pic:spPr>
+                    <a:xfrm>
+                      <a:off x="0" y="0"/>
+                      <a:ext cx="5943600" cy="2188845"/>
+                    </a:xfrm>
+                    <a:prstGeom prst="rect">
+                      <a:avLst/>
+                    </a:prstGeom>
+                  </pic:spPr>
+                </pic:pic>
+              </a:graphicData>
+            </a:graphic>
+          </wp:inline>
+        </w:drawing>
+      </w:r>
     </w:p>
     <w:sectPr>
       <w:pgSz w:w="12240" w:h="15840"/>
@@ -561,13 +916,13 @@
     <w:name w:val="Normal"/>
     <w:qFormat/>
   </w:style>
-  <w:style w:type="character" w:default="1" w:styleId="DefaultParagraphFont">
+  <w:style w:type="character" w:default="1" w:styleId="Fuentedeprrafopredeter">
     <w:name w:val="Default Paragraph Font"/>
     <w:uiPriority w:val="1"/>
     <w:semiHidden/>
     <w:unhideWhenUsed/>
   </w:style>
-  <w:style w:type="table" w:default="1" w:styleId="TableNormal">
+  <w:style w:type="table" w:default="1" w:styleId="Tablanormal">
     <w:name w:val="Normal Table"/>
     <w:uiPriority w:val="99"/>
     <w:semiHidden/>
@@ -582,7 +937,7 @@
       </w:tblCellMar>
     </w:tblPr>
   </w:style>
-  <w:style w:type="numbering" w:default="1" w:styleId="NoList">
+  <w:style w:type="numbering" w:default="1" w:styleId="Sinlista">
     <w:name w:val="No List"/>
     <w:uiPriority w:val="99"/>
     <w:semiHidden/>

</xml_diff>